<commit_message>
Fixed Error in Report
thx paul n friend
</commit_message>
<xml_diff>
--- a/2D Algorithm Report.docx
+++ b/2D Algorithm Report.docx
@@ -499,10 +499,10 @@
                     <pic:cNvPicPr/>
                   </pic:nvPicPr>
                   <pic:blipFill>
-                    <a:blip r:embed="rId6">
+                    <a:blip r:embed="rId8">
                       <a:extLst>
                         <a:ext uri="{96DAC541-7B7A-43D3-8B79-37D633B846F1}">
-                          <asvg:svgBlip xmlns:asvg="http://schemas.microsoft.com/office/drawing/2016/SVG/main" r:embed="rId7"/>
+                          <asvg:svgBlip xmlns:asvg="http://schemas.microsoft.com/office/drawing/2016/SVG/main" r:embed="rId9"/>
                         </a:ext>
                       </a:extLst>
                     </a:blip>
@@ -974,102 +974,6 @@
                     <pic:cNvPicPr/>
                   </pic:nvPicPr>
                   <pic:blipFill>
-                    <a:blip r:embed="rId8">
-                      <a:extLst>
-                        <a:ext uri="{96DAC541-7B7A-43D3-8B79-37D633B846F1}">
-                          <asvg:svgBlip xmlns:asvg="http://schemas.microsoft.com/office/drawing/2016/SVG/main" r:embed="rId9"/>
-                        </a:ext>
-                      </a:extLst>
-                    </a:blip>
-                    <a:stretch>
-                      <a:fillRect/>
-                    </a:stretch>
-                  </pic:blipFill>
-                  <pic:spPr>
-                    <a:xfrm>
-                      <a:off x="0" y="0"/>
-                      <a:ext cx="1838325" cy="1009650"/>
-                    </a:xfrm>
-                    <a:prstGeom prst="rect">
-                      <a:avLst/>
-                    </a:prstGeom>
-                  </pic:spPr>
-                </pic:pic>
-              </a:graphicData>
-            </a:graphic>
-          </wp:inline>
-        </w:drawing>
-      </w:r>
-    </w:p>
-    <w:p>
-      <w:pPr>
-        <w:pStyle w:val="Caption"/>
-      </w:pPr>
-      <w:r>
-        <w:t xml:space="preserve">Figure </w:t>
-      </w:r>
-      <w:r>
-        <w:rPr>
-          <w:noProof/>
-        </w:rPr>
-        <w:fldChar w:fldCharType="begin"/>
-      </w:r>
-      <w:r>
-        <w:rPr>
-          <w:noProof/>
-        </w:rPr>
-        <w:instrText xml:space="preserve"> SEQ Figure \* ARABIC </w:instrText>
-      </w:r>
-      <w:r>
-        <w:rPr>
-          <w:noProof/>
-        </w:rPr>
-        <w:fldChar w:fldCharType="separate"/>
-      </w:r>
-      <w:r>
-        <w:rPr>
-          <w:noProof/>
-        </w:rPr>
-        <w:t>2</w:t>
-      </w:r>
-      <w:r>
-        <w:rPr>
-          <w:noProof/>
-        </w:rPr>
-        <w:fldChar w:fldCharType="end"/>
-      </w:r>
-      <w:r>
-        <w:t xml:space="preserve"> </w:t>
-      </w:r>
-      <w:r>
-        <w:t>Graph with 2n Vertices</w:t>
-      </w:r>
-    </w:p>
-    <w:p/>
-    <w:p>
-      <w:pPr>
-        <w:pStyle w:val="Caption"/>
-      </w:pPr>
-      <w:r>
-        <w:rPr>
-          <w:noProof/>
-        </w:rPr>
-        <w:drawing>
-          <wp:inline distT="0" distB="0" distL="0" distR="0" wp14:anchorId="1AAE5868" wp14:editId="2D824228">
-            <wp:extent cx="1838325" cy="1009650"/>
-            <wp:effectExtent l="0" t="0" r="9525" b="0"/>
-            <wp:docPr id="4" name="Graphic 4"/>
-            <wp:cNvGraphicFramePr>
-              <a:graphicFrameLocks xmlns:a="http://schemas.openxmlformats.org/drawingml/2006/main" noChangeAspect="1"/>
-            </wp:cNvGraphicFramePr>
-            <a:graphic xmlns:a="http://schemas.openxmlformats.org/drawingml/2006/main">
-              <a:graphicData uri="http://schemas.openxmlformats.org/drawingml/2006/picture">
-                <pic:pic xmlns:pic="http://schemas.openxmlformats.org/drawingml/2006/picture">
-                  <pic:nvPicPr>
-                    <pic:cNvPr id="1" name=""/>
-                    <pic:cNvPicPr/>
-                  </pic:nvPicPr>
-                  <pic:blipFill>
                     <a:blip r:embed="rId10">
                       <a:extLst>
                         <a:ext uri="{96DAC541-7B7A-43D3-8B79-37D633B846F1}">
@@ -1100,6 +1004,102 @@
     <w:p>
       <w:pPr>
         <w:pStyle w:val="Caption"/>
+      </w:pPr>
+      <w:r>
+        <w:t xml:space="preserve">Figure </w:t>
+      </w:r>
+      <w:r>
+        <w:rPr>
+          <w:noProof/>
+        </w:rPr>
+        <w:fldChar w:fldCharType="begin"/>
+      </w:r>
+      <w:r>
+        <w:rPr>
+          <w:noProof/>
+        </w:rPr>
+        <w:instrText xml:space="preserve"> SEQ Figure \* ARABIC </w:instrText>
+      </w:r>
+      <w:r>
+        <w:rPr>
+          <w:noProof/>
+        </w:rPr>
+        <w:fldChar w:fldCharType="separate"/>
+      </w:r>
+      <w:r>
+        <w:rPr>
+          <w:noProof/>
+        </w:rPr>
+        <w:t>2</w:t>
+      </w:r>
+      <w:r>
+        <w:rPr>
+          <w:noProof/>
+        </w:rPr>
+        <w:fldChar w:fldCharType="end"/>
+      </w:r>
+      <w:r>
+        <w:t xml:space="preserve"> </w:t>
+      </w:r>
+      <w:r>
+        <w:t>Graph with 2n Vertices</w:t>
+      </w:r>
+    </w:p>
+    <w:p/>
+    <w:p>
+      <w:pPr>
+        <w:pStyle w:val="Caption"/>
+      </w:pPr>
+      <w:r>
+        <w:rPr>
+          <w:noProof/>
+        </w:rPr>
+        <w:drawing>
+          <wp:inline distT="0" distB="0" distL="0" distR="0" wp14:anchorId="1AAE5868" wp14:editId="2D824228">
+            <wp:extent cx="1838325" cy="1009650"/>
+            <wp:effectExtent l="0" t="0" r="9525" b="0"/>
+            <wp:docPr id="4" name="Graphic 4"/>
+            <wp:cNvGraphicFramePr>
+              <a:graphicFrameLocks xmlns:a="http://schemas.openxmlformats.org/drawingml/2006/main" noChangeAspect="1"/>
+            </wp:cNvGraphicFramePr>
+            <a:graphic xmlns:a="http://schemas.openxmlformats.org/drawingml/2006/main">
+              <a:graphicData uri="http://schemas.openxmlformats.org/drawingml/2006/picture">
+                <pic:pic xmlns:pic="http://schemas.openxmlformats.org/drawingml/2006/picture">
+                  <pic:nvPicPr>
+                    <pic:cNvPr id="1" name=""/>
+                    <pic:cNvPicPr/>
+                  </pic:nvPicPr>
+                  <pic:blipFill>
+                    <a:blip r:embed="rId12">
+                      <a:extLst>
+                        <a:ext uri="{96DAC541-7B7A-43D3-8B79-37D633B846F1}">
+                          <asvg:svgBlip xmlns:asvg="http://schemas.microsoft.com/office/drawing/2016/SVG/main" r:embed="rId13"/>
+                        </a:ext>
+                      </a:extLst>
+                    </a:blip>
+                    <a:stretch>
+                      <a:fillRect/>
+                    </a:stretch>
+                  </pic:blipFill>
+                  <pic:spPr>
+                    <a:xfrm>
+                      <a:off x="0" y="0"/>
+                      <a:ext cx="1838325" cy="1009650"/>
+                    </a:xfrm>
+                    <a:prstGeom prst="rect">
+                      <a:avLst/>
+                    </a:prstGeom>
+                  </pic:spPr>
+                </pic:pic>
+              </a:graphicData>
+            </a:graphic>
+          </wp:inline>
+        </w:drawing>
+      </w:r>
+    </w:p>
+    <w:p>
+      <w:pPr>
+        <w:pStyle w:val="Caption"/>
         <w:rPr>
           <w:color w:val="00B050"/>
         </w:rPr>
@@ -1210,13 +1210,13 @@
                     <pic:cNvPicPr/>
                   </pic:nvPicPr>
                   <pic:blipFill>
-                    <a:blip r:embed="rId12">
+                    <a:blip r:embed="rId14">
                       <a:extLst>
                         <a:ext uri="{28A0092B-C50C-407E-A947-70E740481C1C}">
                           <a14:useLocalDpi xmlns:a14="http://schemas.microsoft.com/office/drawing/2010/main" val="0"/>
                         </a:ext>
                         <a:ext uri="{96DAC541-7B7A-43D3-8B79-37D633B846F1}">
-                          <asvg:svgBlip xmlns:asvg="http://schemas.microsoft.com/office/drawing/2016/SVG/main" r:embed="rId13"/>
+                          <asvg:svgBlip xmlns:asvg="http://schemas.microsoft.com/office/drawing/2016/SVG/main" r:embed="rId15"/>
                         </a:ext>
                       </a:extLst>
                     </a:blip>
@@ -1506,10 +1506,10 @@
                     <pic:cNvPicPr/>
                   </pic:nvPicPr>
                   <pic:blipFill>
-                    <a:blip r:embed="rId14">
+                    <a:blip r:embed="rId16">
                       <a:extLst>
                         <a:ext uri="{96DAC541-7B7A-43D3-8B79-37D633B846F1}">
-                          <asvg:svgBlip xmlns:asvg="http://schemas.microsoft.com/office/drawing/2016/SVG/main" r:embed="rId15"/>
+                          <asvg:svgBlip xmlns:asvg="http://schemas.microsoft.com/office/drawing/2016/SVG/main" r:embed="rId17"/>
                         </a:ext>
                       </a:extLst>
                     </a:blip>
@@ -1568,78 +1568,6 @@
             <wp:extent cx="1784350" cy="1349819"/>
             <wp:effectExtent l="0" t="0" r="6350" b="3175"/>
             <wp:docPr id="9" name="Graphic 9"/>
-            <wp:cNvGraphicFramePr>
-              <a:graphicFrameLocks xmlns:a="http://schemas.openxmlformats.org/drawingml/2006/main" noChangeAspect="1"/>
-            </wp:cNvGraphicFramePr>
-            <a:graphic xmlns:a="http://schemas.openxmlformats.org/drawingml/2006/main">
-              <a:graphicData uri="http://schemas.openxmlformats.org/drawingml/2006/picture">
-                <pic:pic xmlns:pic="http://schemas.openxmlformats.org/drawingml/2006/picture">
-                  <pic:nvPicPr>
-                    <pic:cNvPr id="1" name=""/>
-                    <pic:cNvPicPr/>
-                  </pic:nvPicPr>
-                  <pic:blipFill>
-                    <a:blip r:embed="rId16">
-                      <a:extLst>
-                        <a:ext uri="{96DAC541-7B7A-43D3-8B79-37D633B846F1}">
-                          <asvg:svgBlip xmlns:asvg="http://schemas.microsoft.com/office/drawing/2016/SVG/main" r:embed="rId17"/>
-                        </a:ext>
-                      </a:extLst>
-                    </a:blip>
-                    <a:stretch>
-                      <a:fillRect/>
-                    </a:stretch>
-                  </pic:blipFill>
-                  <pic:spPr>
-                    <a:xfrm>
-                      <a:off x="0" y="0"/>
-                      <a:ext cx="1817006" cy="1374522"/>
-                    </a:xfrm>
-                    <a:prstGeom prst="rect">
-                      <a:avLst/>
-                    </a:prstGeom>
-                  </pic:spPr>
-                </pic:pic>
-              </a:graphicData>
-            </a:graphic>
-          </wp:inline>
-        </w:drawing>
-      </w:r>
-      <w:r>
-        <w:rPr>
-          <w:noProof/>
-        </w:rPr>
-        <w:t xml:space="preserve"> </w:t>
-      </w:r>
-    </w:p>
-    <w:p>
-      <w:pPr>
-        <w:rPr>
-          <w:rFonts w:ascii="Courier New" w:hAnsi="Courier New" w:cs="Courier New"/>
-        </w:rPr>
-      </w:pPr>
-      <w:r>
-        <w:rPr>
-          <w:rFonts w:ascii="Courier New" w:hAnsi="Courier New" w:cs="Courier New"/>
-        </w:rPr>
-        <w:t>Stack: []</w:t>
-      </w:r>
-    </w:p>
-    <w:p>
-      <w:pPr>
-        <w:rPr>
-          <w:noProof/>
-        </w:rPr>
-      </w:pPr>
-      <w:r>
-        <w:rPr>
-          <w:noProof/>
-        </w:rPr>
-        <w:drawing>
-          <wp:inline distT="0" distB="0" distL="0" distR="0" wp14:anchorId="0622B824" wp14:editId="7CFEF14D">
-            <wp:extent cx="1784348" cy="1350000"/>
-            <wp:effectExtent l="0" t="0" r="6985" b="3175"/>
-            <wp:docPr id="10" name="Graphic 10"/>
             <wp:cNvGraphicFramePr>
               <a:graphicFrameLocks xmlns:a="http://schemas.openxmlformats.org/drawingml/2006/main" noChangeAspect="1"/>
             </wp:cNvGraphicFramePr>
@@ -1665,7 +1593,7 @@
                   <pic:spPr>
                     <a:xfrm>
                       <a:off x="0" y="0"/>
-                      <a:ext cx="1784348" cy="1350000"/>
+                      <a:ext cx="1817006" cy="1374522"/>
                     </a:xfrm>
                     <a:prstGeom prst="rect">
                       <a:avLst/>
@@ -1708,10 +1636,10 @@
           <w:noProof/>
         </w:rPr>
         <w:drawing>
-          <wp:inline distT="0" distB="0" distL="0" distR="0" wp14:anchorId="5B7C07F7" wp14:editId="404A6546">
-            <wp:extent cx="1783208" cy="1350000"/>
-            <wp:effectExtent l="0" t="0" r="7620" b="3175"/>
-            <wp:docPr id="11" name="Graphic 11"/>
+          <wp:inline distT="0" distB="0" distL="0" distR="0" wp14:anchorId="0622B824" wp14:editId="7CFEF14D">
+            <wp:extent cx="1784348" cy="1350000"/>
+            <wp:effectExtent l="0" t="0" r="6985" b="3175"/>
+            <wp:docPr id="10" name="Graphic 10"/>
             <wp:cNvGraphicFramePr>
               <a:graphicFrameLocks xmlns:a="http://schemas.openxmlformats.org/drawingml/2006/main" noChangeAspect="1"/>
             </wp:cNvGraphicFramePr>
@@ -1737,7 +1665,7 @@
                   <pic:spPr>
                     <a:xfrm>
                       <a:off x="0" y="0"/>
-                      <a:ext cx="1783208" cy="1350000"/>
+                      <a:ext cx="1784348" cy="1350000"/>
                     </a:xfrm>
                     <a:prstGeom prst="rect">
                       <a:avLst/>
@@ -1749,11 +1677,17 @@
           </wp:inline>
         </w:drawing>
       </w:r>
+      <w:r>
+        <w:rPr>
+          <w:noProof/>
+        </w:rPr>
+        <w:t xml:space="preserve"> </w:t>
+      </w:r>
     </w:p>
     <w:p>
       <w:pPr>
         <w:rPr>
-          <w:rFonts w:ascii="Times New Roman" w:hAnsi="Times New Roman" w:cs="Times New Roman"/>
+          <w:rFonts w:ascii="Courier New" w:hAnsi="Courier New" w:cs="Courier New"/>
         </w:rPr>
       </w:pPr>
       <w:r>
@@ -1769,51 +1703,15 @@
           <w:noProof/>
         </w:rPr>
       </w:pPr>
-    </w:p>
-    <w:p>
-      <w:pPr>
+      <w:r>
         <w:rPr>
           <w:noProof/>
         </w:rPr>
-      </w:pPr>
-    </w:p>
-    <w:p>
-      <w:pPr>
-        <w:rPr>
-          <w:noProof/>
-        </w:rPr>
-      </w:pPr>
-    </w:p>
-    <w:p>
-      <w:pPr>
-        <w:rPr>
-          <w:rFonts w:ascii="Times New Roman" w:hAnsi="Times New Roman" w:cs="Times New Roman"/>
-          <w:noProof/>
-        </w:rPr>
-      </w:pPr>
-      <w:r>
-        <w:rPr>
-          <w:rFonts w:ascii="Times New Roman" w:hAnsi="Times New Roman" w:cs="Times New Roman"/>
-          <w:noProof/>
-        </w:rPr>
-        <w:t>Backtracking:</w:t>
-      </w:r>
-    </w:p>
-    <w:p>
-      <w:pPr>
-        <w:rPr>
-          <w:noProof/>
-        </w:rPr>
-      </w:pPr>
-      <w:r>
-        <w:rPr>
-          <w:noProof/>
-        </w:rPr>
         <w:drawing>
-          <wp:inline distT="0" distB="0" distL="0" distR="0" wp14:anchorId="011C0068" wp14:editId="2A483E52">
-            <wp:extent cx="1778000" cy="1346056"/>
-            <wp:effectExtent l="0" t="0" r="0" b="6985"/>
-            <wp:docPr id="14" name="Graphic 14"/>
+          <wp:inline distT="0" distB="0" distL="0" distR="0" wp14:anchorId="5B7C07F7" wp14:editId="404A6546">
+            <wp:extent cx="1783208" cy="1350000"/>
+            <wp:effectExtent l="0" t="0" r="7620" b="3175"/>
+            <wp:docPr id="11" name="Graphic 11"/>
             <wp:cNvGraphicFramePr>
               <a:graphicFrameLocks xmlns:a="http://schemas.openxmlformats.org/drawingml/2006/main" noChangeAspect="1"/>
             </wp:cNvGraphicFramePr>
@@ -1839,7 +1737,7 @@
                   <pic:spPr>
                     <a:xfrm>
                       <a:off x="0" y="0"/>
-                      <a:ext cx="1795375" cy="1359210"/>
+                      <a:ext cx="1783208" cy="1350000"/>
                     </a:xfrm>
                     <a:prstGeom prst="rect">
                       <a:avLst/>
@@ -1851,24 +1749,18 @@
           </wp:inline>
         </w:drawing>
       </w:r>
-      <w:r>
-        <w:rPr>
-          <w:noProof/>
-        </w:rPr>
-        <w:t xml:space="preserve"> </w:t>
-      </w:r>
     </w:p>
     <w:p>
       <w:pPr>
         <w:rPr>
+          <w:rFonts w:ascii="Times New Roman" w:hAnsi="Times New Roman" w:cs="Times New Roman"/>
+        </w:rPr>
+      </w:pPr>
+      <w:r>
+        <w:rPr>
           <w:rFonts w:ascii="Courier New" w:hAnsi="Courier New" w:cs="Courier New"/>
         </w:rPr>
-      </w:pPr>
-      <w:r>
-        <w:rPr>
-          <w:rFonts w:ascii="Courier New" w:hAnsi="Courier New" w:cs="Courier New"/>
-        </w:rPr>
-        <w:t>Stack: [C]</w:t>
+        <w:t>Stack: []</w:t>
       </w:r>
     </w:p>
     <w:p>
@@ -1877,15 +1769,51 @@
           <w:noProof/>
         </w:rPr>
       </w:pPr>
-      <w:r>
+    </w:p>
+    <w:p>
+      <w:pPr>
         <w:rPr>
           <w:noProof/>
         </w:rPr>
+      </w:pPr>
+    </w:p>
+    <w:p>
+      <w:pPr>
+        <w:rPr>
+          <w:noProof/>
+        </w:rPr>
+      </w:pPr>
+    </w:p>
+    <w:p>
+      <w:pPr>
+        <w:rPr>
+          <w:rFonts w:ascii="Times New Roman" w:hAnsi="Times New Roman" w:cs="Times New Roman"/>
+          <w:noProof/>
+        </w:rPr>
+      </w:pPr>
+      <w:r>
+        <w:rPr>
+          <w:rFonts w:ascii="Times New Roman" w:hAnsi="Times New Roman" w:cs="Times New Roman"/>
+          <w:noProof/>
+        </w:rPr>
+        <w:t>Backtracking:</w:t>
+      </w:r>
+    </w:p>
+    <w:p>
+      <w:pPr>
+        <w:rPr>
+          <w:noProof/>
+        </w:rPr>
+      </w:pPr>
+      <w:r>
+        <w:rPr>
+          <w:noProof/>
+        </w:rPr>
         <w:drawing>
-          <wp:inline distT="0" distB="0" distL="0" distR="0" wp14:anchorId="308B8D88" wp14:editId="74C17328">
-            <wp:extent cx="1783209" cy="1350000"/>
-            <wp:effectExtent l="0" t="0" r="7620" b="3175"/>
-            <wp:docPr id="15" name="Graphic 15"/>
+          <wp:inline distT="0" distB="0" distL="0" distR="0" wp14:anchorId="011C0068" wp14:editId="2A483E52">
+            <wp:extent cx="1778000" cy="1346056"/>
+            <wp:effectExtent l="0" t="0" r="0" b="6985"/>
+            <wp:docPr id="14" name="Graphic 14"/>
             <wp:cNvGraphicFramePr>
               <a:graphicFrameLocks xmlns:a="http://schemas.openxmlformats.org/drawingml/2006/main" noChangeAspect="1"/>
             </wp:cNvGraphicFramePr>
@@ -1911,7 +1839,7 @@
                   <pic:spPr>
                     <a:xfrm>
                       <a:off x="0" y="0"/>
-                      <a:ext cx="1783209" cy="1350000"/>
+                      <a:ext cx="1795375" cy="1359210"/>
                     </a:xfrm>
                     <a:prstGeom prst="rect">
                       <a:avLst/>
@@ -1940,7 +1868,7 @@
         <w:rPr>
           <w:rFonts w:ascii="Courier New" w:hAnsi="Courier New" w:cs="Courier New"/>
         </w:rPr>
-        <w:t>Stack: [C, B]</w:t>
+        <w:t>Stack: [C]</w:t>
       </w:r>
     </w:p>
     <w:p>
@@ -1954,10 +1882,10 @@
           <w:noProof/>
         </w:rPr>
         <w:drawing>
-          <wp:inline distT="0" distB="0" distL="0" distR="0" wp14:anchorId="3C6BB86F" wp14:editId="0B8F55F7">
-            <wp:extent cx="1783208" cy="1350000"/>
+          <wp:inline distT="0" distB="0" distL="0" distR="0" wp14:anchorId="308B8D88" wp14:editId="74C17328">
+            <wp:extent cx="1783209" cy="1350000"/>
             <wp:effectExtent l="0" t="0" r="7620" b="3175"/>
-            <wp:docPr id="16" name="Graphic 16"/>
+            <wp:docPr id="15" name="Graphic 15"/>
             <wp:cNvGraphicFramePr>
               <a:graphicFrameLocks xmlns:a="http://schemas.openxmlformats.org/drawingml/2006/main" noChangeAspect="1"/>
             </wp:cNvGraphicFramePr>
@@ -1983,7 +1911,7 @@
                   <pic:spPr>
                     <a:xfrm>
                       <a:off x="0" y="0"/>
-                      <a:ext cx="1783208" cy="1350000"/>
+                      <a:ext cx="1783209" cy="1350000"/>
                     </a:xfrm>
                     <a:prstGeom prst="rect">
                       <a:avLst/>
@@ -1995,6 +1923,12 @@
           </wp:inline>
         </w:drawing>
       </w:r>
+      <w:r>
+        <w:rPr>
+          <w:noProof/>
+        </w:rPr>
+        <w:t xml:space="preserve"> </w:t>
+      </w:r>
     </w:p>
     <w:p>
       <w:pPr>
@@ -2006,7 +1940,7 @@
         <w:rPr>
           <w:rFonts w:ascii="Courier New" w:hAnsi="Courier New" w:cs="Courier New"/>
         </w:rPr>
-        <w:t>Stack: [C, B, A]</w:t>
+        <w:t>Stack: [C, B]</w:t>
       </w:r>
     </w:p>
     <w:p>
@@ -2020,10 +1954,10 @@
           <w:noProof/>
         </w:rPr>
         <w:drawing>
-          <wp:inline distT="0" distB="0" distL="0" distR="0" wp14:anchorId="14E19DD4" wp14:editId="2E70913A">
-            <wp:extent cx="1783209" cy="1350000"/>
+          <wp:inline distT="0" distB="0" distL="0" distR="0" wp14:anchorId="3C6BB86F" wp14:editId="0B8F55F7">
+            <wp:extent cx="1783208" cy="1350000"/>
             <wp:effectExtent l="0" t="0" r="7620" b="3175"/>
-            <wp:docPr id="17" name="Graphic 17"/>
+            <wp:docPr id="16" name="Graphic 16"/>
             <wp:cNvGraphicFramePr>
               <a:graphicFrameLocks xmlns:a="http://schemas.openxmlformats.org/drawingml/2006/main" noChangeAspect="1"/>
             </wp:cNvGraphicFramePr>
@@ -2049,7 +1983,7 @@
                   <pic:spPr>
                     <a:xfrm>
                       <a:off x="0" y="0"/>
-                      <a:ext cx="1783209" cy="1350000"/>
+                      <a:ext cx="1783208" cy="1350000"/>
                     </a:xfrm>
                     <a:prstGeom prst="rect">
                       <a:avLst/>
@@ -2061,12 +1995,6 @@
           </wp:inline>
         </w:drawing>
       </w:r>
-      <w:r>
-        <w:rPr>
-          <w:noProof/>
-        </w:rPr>
-        <w:t xml:space="preserve"> </w:t>
-      </w:r>
     </w:p>
     <w:p>
       <w:pPr>
@@ -2091,12 +2019,11 @@
         <w:rPr>
           <w:noProof/>
         </w:rPr>
-        <w:lastRenderedPageBreak/>
         <w:drawing>
-          <wp:inline distT="0" distB="0" distL="0" distR="0" wp14:anchorId="2F80354A" wp14:editId="64891BD7">
+          <wp:inline distT="0" distB="0" distL="0" distR="0" wp14:anchorId="14E19DD4" wp14:editId="2E70913A">
             <wp:extent cx="1783209" cy="1350000"/>
             <wp:effectExtent l="0" t="0" r="7620" b="3175"/>
-            <wp:docPr id="18" name="Graphic 18"/>
+            <wp:docPr id="17" name="Graphic 17"/>
             <wp:cNvGraphicFramePr>
               <a:graphicFrameLocks xmlns:a="http://schemas.openxmlformats.org/drawingml/2006/main" noChangeAspect="1"/>
             </wp:cNvGraphicFramePr>
@@ -2164,11 +2091,12 @@
         <w:rPr>
           <w:noProof/>
         </w:rPr>
+        <w:lastRenderedPageBreak/>
         <w:drawing>
-          <wp:inline distT="0" distB="0" distL="0" distR="0" wp14:anchorId="7AFDFDA4" wp14:editId="7CF8640D">
+          <wp:inline distT="0" distB="0" distL="0" distR="0" wp14:anchorId="209D5E83" wp14:editId="2E02616D">
             <wp:extent cx="1783209" cy="1350000"/>
             <wp:effectExtent l="0" t="0" r="7620" b="3175"/>
-            <wp:docPr id="19" name="Graphic 19"/>
+            <wp:docPr id="7" name="Graphic 7"/>
             <wp:cNvGraphicFramePr>
               <a:graphicFrameLocks xmlns:a="http://schemas.openxmlformats.org/drawingml/2006/main" noChangeAspect="1"/>
             </wp:cNvGraphicFramePr>
@@ -2206,6 +2134,12 @@
           </wp:inline>
         </w:drawing>
       </w:r>
+      <w:r>
+        <w:rPr>
+          <w:noProof/>
+        </w:rPr>
+        <w:t xml:space="preserve"> </w:t>
+      </w:r>
     </w:p>
     <w:p>
       <w:pPr>
@@ -2223,19 +2157,6 @@
     <w:p>
       <w:pPr>
         <w:rPr>
-          <w:rFonts w:ascii="Times New Roman" w:hAnsi="Times New Roman" w:cs="Times New Roman"/>
-        </w:rPr>
-      </w:pPr>
-      <w:r>
-        <w:rPr>
-          <w:rFonts w:ascii="Times New Roman" w:hAnsi="Times New Roman" w:cs="Times New Roman"/>
-        </w:rPr>
-        <w:t>Backtracking:</w:t>
-      </w:r>
-    </w:p>
-    <w:p>
-      <w:pPr>
-        <w:rPr>
           <w:noProof/>
         </w:rPr>
       </w:pPr>
@@ -2244,10 +2165,10 @@
           <w:noProof/>
         </w:rPr>
         <w:drawing>
-          <wp:inline distT="0" distB="0" distL="0" distR="0" wp14:anchorId="60234114" wp14:editId="43848DEF">
-            <wp:extent cx="1783209" cy="1350000"/>
-            <wp:effectExtent l="0" t="0" r="7620" b="3175"/>
-            <wp:docPr id="20" name="Graphic 20"/>
+          <wp:inline distT="0" distB="0" distL="0" distR="0" wp14:anchorId="098A305E" wp14:editId="156E4B03">
+            <wp:extent cx="1685925" cy="1276350"/>
+            <wp:effectExtent l="0" t="0" r="9525" b="0"/>
+            <wp:docPr id="12" name="Graphic 12"/>
             <wp:cNvGraphicFramePr>
               <a:graphicFrameLocks xmlns:a="http://schemas.openxmlformats.org/drawingml/2006/main" noChangeAspect="1"/>
             </wp:cNvGraphicFramePr>
@@ -2273,7 +2194,7 @@
                   <pic:spPr>
                     <a:xfrm>
                       <a:off x="0" y="0"/>
-                      <a:ext cx="1783209" cy="1350000"/>
+                      <a:ext cx="1685925" cy="1276350"/>
                     </a:xfrm>
                     <a:prstGeom prst="rect">
                       <a:avLst/>
@@ -2285,12 +2206,6 @@
           </wp:inline>
         </w:drawing>
       </w:r>
-      <w:r>
-        <w:rPr>
-          <w:noProof/>
-        </w:rPr>
-        <w:t xml:space="preserve"> </w:t>
-      </w:r>
     </w:p>
     <w:p>
       <w:pPr>
@@ -2302,18 +2217,25 @@
         <w:rPr>
           <w:rFonts w:ascii="Courier New" w:hAnsi="Courier New" w:cs="Courier New"/>
         </w:rPr>
-        <w:t>Stack: [C, B, A, ¬C</w:t>
-      </w:r>
-      <w:r>
-        <w:rPr>
-          <w:rFonts w:ascii="Courier New" w:hAnsi="Courier New" w:cs="Courier New"/>
-        </w:rPr>
-        <w:t>]</w:t>
+        <w:t>Stack: [C, B, A]</w:t>
       </w:r>
     </w:p>
     <w:p>
       <w:pPr>
         <w:rPr>
+          <w:rFonts w:ascii="Times New Roman" w:hAnsi="Times New Roman" w:cs="Times New Roman"/>
+        </w:rPr>
+      </w:pPr>
+      <w:r>
+        <w:rPr>
+          <w:rFonts w:ascii="Times New Roman" w:hAnsi="Times New Roman" w:cs="Times New Roman"/>
+        </w:rPr>
+        <w:t>Backtracking:</w:t>
+      </w:r>
+    </w:p>
+    <w:p>
+      <w:pPr>
+        <w:rPr>
           <w:noProof/>
         </w:rPr>
       </w:pPr>
@@ -2322,10 +2244,10 @@
           <w:noProof/>
         </w:rPr>
         <w:drawing>
-          <wp:inline distT="0" distB="0" distL="0" distR="0" wp14:anchorId="4F45D25B" wp14:editId="44A3C04E">
-            <wp:extent cx="1783209" cy="1350000"/>
-            <wp:effectExtent l="0" t="0" r="7620" b="3175"/>
-            <wp:docPr id="21" name="Graphic 21"/>
+          <wp:inline distT="0" distB="0" distL="0" distR="0" wp14:anchorId="67F293D2" wp14:editId="601DD680">
+            <wp:extent cx="1685925" cy="1276350"/>
+            <wp:effectExtent l="0" t="0" r="9525" b="0"/>
+            <wp:docPr id="13" name="Graphic 13"/>
             <wp:cNvGraphicFramePr>
               <a:graphicFrameLocks xmlns:a="http://schemas.openxmlformats.org/drawingml/2006/main" noChangeAspect="1"/>
             </wp:cNvGraphicFramePr>
@@ -2351,7 +2273,7 @@
                   <pic:spPr>
                     <a:xfrm>
                       <a:off x="0" y="0"/>
-                      <a:ext cx="1783209" cy="1350000"/>
+                      <a:ext cx="1685925" cy="1276350"/>
                     </a:xfrm>
                     <a:prstGeom prst="rect">
                       <a:avLst/>
@@ -2380,25 +2302,13 @@
         <w:rPr>
           <w:rFonts w:ascii="Courier New" w:hAnsi="Courier New" w:cs="Courier New"/>
         </w:rPr>
-        <w:t xml:space="preserve">Stack: [C, B, A, </w:t>
+        <w:t>Stack: [C, B, A, ¬</w:t>
       </w:r>
       <w:r>
         <w:rPr>
           <w:rFonts w:ascii="Courier New" w:hAnsi="Courier New" w:cs="Courier New"/>
         </w:rPr>
-        <w:t>¬C</w:t>
-      </w:r>
-      <w:r>
-        <w:rPr>
-          <w:rFonts w:ascii="Courier New" w:hAnsi="Courier New" w:cs="Courier New"/>
-        </w:rPr>
-        <w:t xml:space="preserve">, </w:t>
-      </w:r>
-      <w:r>
-        <w:rPr>
-          <w:rFonts w:ascii="Courier New" w:hAnsi="Courier New" w:cs="Courier New"/>
-        </w:rPr>
-        <w:t>¬B</w:t>
+        <w:t>B</w:t>
       </w:r>
       <w:r>
         <w:rPr>
@@ -2410,18 +2320,18 @@
     <w:p>
       <w:pPr>
         <w:rPr>
-          <w:rFonts w:ascii="Times New Roman" w:hAnsi="Times New Roman" w:cs="Times New Roman"/>
-        </w:rPr>
-      </w:pPr>
-      <w:r>
-        <w:rPr>
           <w:noProof/>
         </w:rPr>
+      </w:pPr>
+      <w:r>
+        <w:rPr>
+          <w:noProof/>
+        </w:rPr>
         <w:drawing>
-          <wp:inline distT="0" distB="0" distL="0" distR="0" wp14:anchorId="5915429B" wp14:editId="1FA91F15">
-            <wp:extent cx="1783209" cy="1350000"/>
-            <wp:effectExtent l="0" t="0" r="7620" b="3175"/>
-            <wp:docPr id="23" name="Graphic 23"/>
+          <wp:inline distT="0" distB="0" distL="0" distR="0" wp14:anchorId="3CD78FC8" wp14:editId="34B3B9E2">
+            <wp:extent cx="1685925" cy="1276350"/>
+            <wp:effectExtent l="0" t="0" r="9525" b="0"/>
+            <wp:docPr id="22" name="Graphic 22"/>
             <wp:cNvGraphicFramePr>
               <a:graphicFrameLocks xmlns:a="http://schemas.openxmlformats.org/drawingml/2006/main" noChangeAspect="1"/>
             </wp:cNvGraphicFramePr>
@@ -2447,7 +2357,7 @@
                   <pic:spPr>
                     <a:xfrm>
                       <a:off x="0" y="0"/>
-                      <a:ext cx="1783209" cy="1350000"/>
+                      <a:ext cx="1685925" cy="1276350"/>
                     </a:xfrm>
                     <a:prstGeom prst="rect">
                       <a:avLst/>
@@ -2459,23 +2369,41 @@
           </wp:inline>
         </w:drawing>
       </w:r>
+      <w:r>
+        <w:rPr>
+          <w:noProof/>
+        </w:rPr>
+        <w:t xml:space="preserve"> </w:t>
+      </w:r>
     </w:p>
     <w:p>
       <w:pPr>
         <w:rPr>
-          <w:rFonts w:ascii="Times New Roman" w:hAnsi="Times New Roman" w:cs="Times New Roman"/>
-        </w:rPr>
-      </w:pPr>
-      <w:r>
-        <w:rPr>
           <w:rFonts w:ascii="Courier New" w:hAnsi="Courier New" w:cs="Courier New"/>
         </w:rPr>
-        <w:t>Stack: [C, B, A</w:t>
-      </w:r>
+      </w:pPr>
       <w:r>
         <w:rPr>
           <w:rFonts w:ascii="Courier New" w:hAnsi="Courier New" w:cs="Courier New"/>
         </w:rPr>
+        <w:t>Stack: [C, B, A,</w:t>
+      </w:r>
+      <w:r>
+        <w:rPr>
+          <w:rFonts w:ascii="Courier New" w:hAnsi="Courier New" w:cs="Courier New"/>
+        </w:rPr>
+        <w:t xml:space="preserve"> </w:t>
+      </w:r>
+      <w:r>
+        <w:rPr>
+          <w:rFonts w:ascii="Courier New" w:hAnsi="Courier New" w:cs="Courier New"/>
+        </w:rPr>
+        <w:t>¬B</w:t>
+      </w:r>
+      <w:r>
+        <w:rPr>
+          <w:rFonts w:ascii="Courier New" w:hAnsi="Courier New" w:cs="Courier New"/>
+        </w:rPr>
         <w:t xml:space="preserve">, </w:t>
       </w:r>
       <w:r>
@@ -2483,36 +2411,6 @@
           <w:rFonts w:ascii="Courier New" w:hAnsi="Courier New" w:cs="Courier New"/>
         </w:rPr>
         <w:t>¬C</w:t>
-      </w:r>
-      <w:r>
-        <w:rPr>
-          <w:rFonts w:ascii="Courier New" w:hAnsi="Courier New" w:cs="Courier New"/>
-        </w:rPr>
-        <w:t xml:space="preserve">, </w:t>
-      </w:r>
-      <w:r>
-        <w:rPr>
-          <w:rFonts w:ascii="Courier New" w:hAnsi="Courier New" w:cs="Courier New"/>
-        </w:rPr>
-        <w:t>¬B</w:t>
-      </w:r>
-      <w:r>
-        <w:rPr>
-          <w:rFonts w:ascii="Courier New" w:hAnsi="Courier New" w:cs="Courier New"/>
-        </w:rPr>
-        <w:t xml:space="preserve">, </w:t>
-      </w:r>
-      <w:r>
-        <w:rPr>
-          <w:rFonts w:ascii="Courier New" w:hAnsi="Courier New" w:cs="Courier New"/>
-        </w:rPr>
-        <w:t>¬</w:t>
-      </w:r>
-      <w:r>
-        <w:rPr>
-          <w:rFonts w:ascii="Courier New" w:hAnsi="Courier New" w:cs="Courier New"/>
-        </w:rPr>
-        <w:t>A</w:t>
       </w:r>
       <w:r>
         <w:rPr>
@@ -2529,40 +2427,13 @@
       </w:pPr>
       <w:r>
         <w:rPr>
-          <w:rFonts w:ascii="Times New Roman" w:hAnsi="Times New Roman" w:cs="Times New Roman"/>
-        </w:rPr>
-        <w:lastRenderedPageBreak/>
-        <w:t xml:space="preserve">Now we traverse the transposed graph (graph with all original </w:t>
-      </w:r>
-      <w:r>
-        <w:rPr>
-          <w:rFonts w:ascii="Times New Roman" w:hAnsi="Times New Roman" w:cs="Times New Roman"/>
-          <w:b/>
-        </w:rPr>
-        <w:t>edges reversed</w:t>
-      </w:r>
-      <w:r>
-        <w:rPr>
-          <w:rFonts w:ascii="Times New Roman" w:hAnsi="Times New Roman" w:cs="Times New Roman"/>
-        </w:rPr>
-        <w:t>). We pop the top of the stack and use that value as the source vertex until the stack is empty.</w:t>
-      </w:r>
-    </w:p>
-    <w:p>
-      <w:pPr>
-        <w:rPr>
           <w:noProof/>
         </w:rPr>
-      </w:pPr>
-      <w:r>
-        <w:rPr>
-          <w:noProof/>
-        </w:rPr>
         <w:drawing>
-          <wp:inline distT="0" distB="0" distL="0" distR="0" wp14:anchorId="361A3C40" wp14:editId="27863200">
-            <wp:extent cx="1838325" cy="1390650"/>
+          <wp:inline distT="0" distB="0" distL="0" distR="0" wp14:anchorId="22B9AC4A" wp14:editId="48135246">
+            <wp:extent cx="1685925" cy="1276350"/>
             <wp:effectExtent l="0" t="0" r="9525" b="0"/>
-            <wp:docPr id="24" name="Graphic 24"/>
+            <wp:docPr id="27" name="Graphic 27"/>
             <wp:cNvGraphicFramePr>
               <a:graphicFrameLocks xmlns:a="http://schemas.openxmlformats.org/drawingml/2006/main" noChangeAspect="1"/>
             </wp:cNvGraphicFramePr>
@@ -2588,7 +2459,7 @@
                   <pic:spPr>
                     <a:xfrm>
                       <a:off x="0" y="0"/>
-                      <a:ext cx="1838325" cy="1390650"/>
+                      <a:ext cx="1685925" cy="1276350"/>
                     </a:xfrm>
                     <a:prstGeom prst="rect">
                       <a:avLst/>
@@ -2605,29 +2476,75 @@
       <w:pPr>
         <w:rPr>
           <w:rFonts w:ascii="Times New Roman" w:hAnsi="Times New Roman" w:cs="Times New Roman"/>
-          <w:noProof/>
-        </w:rPr>
-      </w:pPr>
-      <w:r>
-        <w:rPr>
-          <w:rFonts w:ascii="Times New Roman" w:hAnsi="Times New Roman" w:cs="Times New Roman"/>
-          <w:noProof/>
-        </w:rPr>
-        <w:t xml:space="preserve">Starting with </w:t>
-      </w:r>
-      <m:oMath>
-        <m:r>
-          <w:rPr>
-            <w:rFonts w:ascii="Cambria Math" w:hAnsi="Cambria Math" w:cs="Times New Roman"/>
-          </w:rPr>
-          <m:t>¬A</m:t>
-        </m:r>
-      </m:oMath>
-      <w:r>
-        <w:rPr>
-          <w:rFonts w:ascii="Times New Roman" w:hAnsi="Times New Roman" w:cs="Times New Roman"/>
+        </w:rPr>
+      </w:pPr>
+      <w:r>
+        <w:rPr>
+          <w:rFonts w:ascii="Courier New" w:hAnsi="Courier New" w:cs="Courier New"/>
+        </w:rPr>
+        <w:t xml:space="preserve">Stack: [C, B, </w:t>
+      </w:r>
+      <w:proofErr w:type="gramStart"/>
+      <w:r>
+        <w:rPr>
+          <w:rFonts w:ascii="Courier New" w:hAnsi="Courier New" w:cs="Courier New"/>
+        </w:rPr>
+        <w:t>A</w:t>
+      </w:r>
+      <w:r>
+        <w:rPr>
+          <w:rFonts w:ascii="Courier New" w:hAnsi="Courier New" w:cs="Courier New"/>
         </w:rPr>
         <w:t>,</w:t>
+      </w:r>
+      <w:r>
+        <w:rPr>
+          <w:rFonts w:ascii="Courier New" w:hAnsi="Courier New" w:cs="Courier New"/>
+        </w:rPr>
+        <w:t>¬</w:t>
+      </w:r>
+      <w:proofErr w:type="gramEnd"/>
+      <w:r>
+        <w:rPr>
+          <w:rFonts w:ascii="Courier New" w:hAnsi="Courier New" w:cs="Courier New"/>
+        </w:rPr>
+        <w:t>B</w:t>
+      </w:r>
+      <w:r>
+        <w:rPr>
+          <w:rFonts w:ascii="Courier New" w:hAnsi="Courier New" w:cs="Courier New"/>
+        </w:rPr>
+        <w:t>,</w:t>
+      </w:r>
+      <w:r>
+        <w:rPr>
+          <w:rFonts w:ascii="Courier New" w:hAnsi="Courier New" w:cs="Courier New"/>
+        </w:rPr>
+        <w:t>¬C</w:t>
+      </w:r>
+      <w:r>
+        <w:rPr>
+          <w:rFonts w:ascii="Courier New" w:hAnsi="Courier New" w:cs="Courier New"/>
+        </w:rPr>
+        <w:t>,</w:t>
+      </w:r>
+      <w:r>
+        <w:rPr>
+          <w:rFonts w:ascii="Courier New" w:hAnsi="Courier New" w:cs="Courier New"/>
+        </w:rPr>
+        <w:t>¬</w:t>
+      </w:r>
+      <w:r>
+        <w:rPr>
+          <w:rFonts w:ascii="Courier New" w:hAnsi="Courier New" w:cs="Courier New"/>
+        </w:rPr>
+        <w:t>A</w:t>
+      </w:r>
+      <w:r>
+        <w:rPr>
+          <w:rFonts w:ascii="Courier New" w:hAnsi="Courier New" w:cs="Courier New"/>
+        </w:rPr>
+        <w:t>]</w:t>
       </w:r>
     </w:p>
     <w:p>
@@ -2638,13 +2555,40 @@
       </w:pPr>
       <w:r>
         <w:rPr>
+          <w:rFonts w:ascii="Times New Roman" w:hAnsi="Times New Roman" w:cs="Times New Roman"/>
+        </w:rPr>
+        <w:lastRenderedPageBreak/>
+        <w:t xml:space="preserve">Now we traverse the transposed graph (graph with all original </w:t>
+      </w:r>
+      <w:r>
+        <w:rPr>
+          <w:rFonts w:ascii="Times New Roman" w:hAnsi="Times New Roman" w:cs="Times New Roman"/>
+          <w:b/>
+        </w:rPr>
+        <w:t>edges reversed</w:t>
+      </w:r>
+      <w:r>
+        <w:rPr>
+          <w:rFonts w:ascii="Times New Roman" w:hAnsi="Times New Roman" w:cs="Times New Roman"/>
+        </w:rPr>
+        <w:t>). We pop the top of the stack and use that value as the source vertex until the stack is empty.</w:t>
+      </w:r>
+    </w:p>
+    <w:p>
+      <w:pPr>
+        <w:rPr>
           <w:noProof/>
         </w:rPr>
+      </w:pPr>
+      <w:r>
+        <w:rPr>
+          <w:noProof/>
+        </w:rPr>
         <w:drawing>
-          <wp:inline distT="0" distB="0" distL="0" distR="0" wp14:anchorId="6239002A" wp14:editId="3FC8471D">
+          <wp:inline distT="0" distB="0" distL="0" distR="0" wp14:anchorId="361A3C40" wp14:editId="27863200">
             <wp:extent cx="1838325" cy="1390650"/>
             <wp:effectExtent l="0" t="0" r="9525" b="0"/>
-            <wp:docPr id="25" name="Graphic 25"/>
+            <wp:docPr id="24" name="Graphic 24"/>
             <wp:cNvGraphicFramePr>
               <a:graphicFrameLocks xmlns:a="http://schemas.openxmlformats.org/drawingml/2006/main" noChangeAspect="1"/>
             </wp:cNvGraphicFramePr>
@@ -2686,115 +2630,105 @@
     <w:p>
       <w:pPr>
         <w:rPr>
+          <w:rFonts w:ascii="Times New Roman" w:hAnsi="Times New Roman" w:cs="Times New Roman"/>
+        </w:rPr>
+      </w:pPr>
+      <w:r>
+        <w:rPr>
           <w:rFonts w:ascii="Courier New" w:hAnsi="Courier New" w:cs="Courier New"/>
         </w:rPr>
-      </w:pPr>
+        <w:t xml:space="preserve">Stack: [C, B, </w:t>
+      </w:r>
+      <w:proofErr w:type="gramStart"/>
       <w:r>
         <w:rPr>
           <w:rFonts w:ascii="Courier New" w:hAnsi="Courier New" w:cs="Courier New"/>
         </w:rPr>
-        <w:t>Stack: [</w:t>
+        <w:t>A</w:t>
       </w:r>
       <w:r>
         <w:rPr>
           <w:rFonts w:ascii="Courier New" w:hAnsi="Courier New" w:cs="Courier New"/>
         </w:rPr>
-        <w:t xml:space="preserve"> </w:t>
+        <w:t>,</w:t>
       </w:r>
       <w:r>
         <w:rPr>
           <w:rFonts w:ascii="Courier New" w:hAnsi="Courier New" w:cs="Courier New"/>
         </w:rPr>
-        <w:t xml:space="preserve">C, </w:t>
-      </w:r>
+        <w:t>¬</w:t>
+      </w:r>
+      <w:proofErr w:type="gramEnd"/>
       <w:r>
         <w:rPr>
           <w:rFonts w:ascii="Courier New" w:hAnsi="Courier New" w:cs="Courier New"/>
         </w:rPr>
-        <w:softHyphen/>
+        <w:t>B</w:t>
       </w:r>
       <w:r>
         <w:rPr>
           <w:rFonts w:ascii="Courier New" w:hAnsi="Courier New" w:cs="Courier New"/>
         </w:rPr>
-        <w:t>B, A] (¬B ¬</w:t>
-      </w:r>
-      <w:proofErr w:type="spellStart"/>
+        <w:t>,</w:t>
+      </w:r>
       <w:r>
         <w:rPr>
           <w:rFonts w:ascii="Courier New" w:hAnsi="Courier New" w:cs="Courier New"/>
         </w:rPr>
-        <w:t>C</w:t>
+        <w:t>¬C</w:t>
       </w:r>
       <w:r>
         <w:rPr>
           <w:rFonts w:ascii="Courier New" w:hAnsi="Courier New" w:cs="Courier New"/>
         </w:rPr>
-        <w:t xml:space="preserve"> </w:t>
+        <w:t>,</w:t>
       </w:r>
       <w:r>
         <w:rPr>
           <w:rFonts w:ascii="Courier New" w:hAnsi="Courier New" w:cs="Courier New"/>
         </w:rPr>
-        <w:t>are</w:t>
-      </w:r>
-      <w:proofErr w:type="spellEnd"/>
+        <w:t>¬</w:t>
+      </w:r>
       <w:r>
         <w:rPr>
           <w:rFonts w:ascii="Courier New" w:hAnsi="Courier New" w:cs="Courier New"/>
         </w:rPr>
-        <w:t xml:space="preserve"> visited in this DFS, so we pop them)</w:t>
+        <w:t>A</w:t>
+      </w:r>
+      <w:r>
+        <w:rPr>
+          <w:rFonts w:ascii="Courier New" w:hAnsi="Courier New" w:cs="Courier New"/>
+        </w:rPr>
+        <w:t>]</w:t>
       </w:r>
     </w:p>
     <w:p>
       <w:pPr>
         <w:rPr>
-          <w:rFonts w:ascii="Courier New" w:hAnsi="Courier New" w:cs="Courier New"/>
-        </w:rPr>
-      </w:pPr>
-      <w:r>
-        <w:rPr>
-          <w:rFonts w:ascii="Courier New" w:hAnsi="Courier New" w:cs="Courier New"/>
-        </w:rPr>
-        <w:t>SCC:</w:t>
-      </w:r>
-      <w:proofErr w:type="gramStart"/>
-      <w:r>
-        <w:rPr>
-          <w:rFonts w:ascii="Courier New" w:hAnsi="Courier New" w:cs="Courier New"/>
-        </w:rPr>
-        <w:t xml:space="preserve"> </w:t>
-      </w:r>
-      <w:r>
-        <w:rPr>
-          <w:rFonts w:ascii="Courier New" w:hAnsi="Courier New" w:cs="Courier New"/>
-        </w:rPr>
-        <w:t xml:space="preserve">  </w:t>
-      </w:r>
-      <w:r>
-        <w:rPr>
-          <w:rFonts w:ascii="Courier New" w:hAnsi="Courier New" w:cs="Courier New"/>
-        </w:rPr>
-        <w:t>[</w:t>
-      </w:r>
-      <w:proofErr w:type="gramEnd"/>
-      <w:r>
-        <w:rPr>
-          <w:rFonts w:ascii="Courier New" w:hAnsi="Courier New" w:cs="Courier New"/>
-        </w:rPr>
-        <w:t>¬</w:t>
-      </w:r>
-      <w:r>
-        <w:rPr>
-          <w:rFonts w:ascii="Courier New" w:hAnsi="Courier New" w:cs="Courier New"/>
-        </w:rPr>
-        <w:t>A</w:t>
-      </w:r>
-      <w:r>
-        <w:rPr>
-          <w:rFonts w:ascii="Courier New" w:hAnsi="Courier New" w:cs="Courier New"/>
-        </w:rPr>
-        <w:t xml:space="preserve"> ¬B ¬C]</w:t>
+          <w:rFonts w:ascii="Times New Roman" w:hAnsi="Times New Roman" w:cs="Times New Roman"/>
+          <w:noProof/>
+        </w:rPr>
+      </w:pPr>
+      <w:r>
+        <w:rPr>
+          <w:rFonts w:ascii="Times New Roman" w:hAnsi="Times New Roman" w:cs="Times New Roman"/>
+          <w:noProof/>
+        </w:rPr>
+        <w:t xml:space="preserve">Starting with </w:t>
+      </w:r>
+      <m:oMath>
+        <m:r>
+          <w:rPr>
+            <w:rFonts w:ascii="Cambria Math" w:hAnsi="Cambria Math" w:cs="Times New Roman"/>
+          </w:rPr>
+          <m:t>¬A</m:t>
+        </m:r>
+      </m:oMath>
+      <w:r>
+        <w:rPr>
+          <w:rFonts w:ascii="Times New Roman" w:hAnsi="Times New Roman" w:cs="Times New Roman"/>
+        </w:rPr>
+        <w:t>,</w:t>
       </w:r>
     </w:p>
     <w:p>
@@ -2808,10 +2742,10 @@
           <w:noProof/>
         </w:rPr>
         <w:drawing>
-          <wp:inline distT="0" distB="0" distL="0" distR="0" wp14:anchorId="015D070B" wp14:editId="68E3ECDD">
+          <wp:inline distT="0" distB="0" distL="0" distR="0" wp14:anchorId="6239002A" wp14:editId="3FC8471D">
             <wp:extent cx="1838325" cy="1390650"/>
             <wp:effectExtent l="0" t="0" r="9525" b="0"/>
-            <wp:docPr id="26" name="Graphic 26"/>
+            <wp:docPr id="25" name="Graphic 25"/>
             <wp:cNvGraphicFramePr>
               <a:graphicFrameLocks xmlns:a="http://schemas.openxmlformats.org/drawingml/2006/main" noChangeAspect="1"/>
             </wp:cNvGraphicFramePr>
@@ -2860,7 +2794,57 @@
         <w:rPr>
           <w:rFonts w:ascii="Courier New" w:hAnsi="Courier New" w:cs="Courier New"/>
         </w:rPr>
-        <w:t>Stack: []</w:t>
+        <w:t>Stack: [</w:t>
+      </w:r>
+      <w:r>
+        <w:rPr>
+          <w:rFonts w:ascii="Courier New" w:hAnsi="Courier New" w:cs="Courier New"/>
+        </w:rPr>
+        <w:t xml:space="preserve"> </w:t>
+      </w:r>
+      <w:r>
+        <w:rPr>
+          <w:rFonts w:ascii="Courier New" w:hAnsi="Courier New" w:cs="Courier New"/>
+        </w:rPr>
+        <w:t xml:space="preserve">C, </w:t>
+      </w:r>
+      <w:r>
+        <w:rPr>
+          <w:rFonts w:ascii="Courier New" w:hAnsi="Courier New" w:cs="Courier New"/>
+        </w:rPr>
+        <w:softHyphen/>
+      </w:r>
+      <w:r>
+        <w:rPr>
+          <w:rFonts w:ascii="Courier New" w:hAnsi="Courier New" w:cs="Courier New"/>
+        </w:rPr>
+        <w:t>B, A] (¬B ¬</w:t>
+      </w:r>
+      <w:proofErr w:type="spellStart"/>
+      <w:r>
+        <w:rPr>
+          <w:rFonts w:ascii="Courier New" w:hAnsi="Courier New" w:cs="Courier New"/>
+        </w:rPr>
+        <w:t>C</w:t>
+      </w:r>
+      <w:r>
+        <w:rPr>
+          <w:rFonts w:ascii="Courier New" w:hAnsi="Courier New" w:cs="Courier New"/>
+        </w:rPr>
+        <w:t xml:space="preserve"> </w:t>
+      </w:r>
+      <w:r>
+        <w:rPr>
+          <w:rFonts w:ascii="Courier New" w:hAnsi="Courier New" w:cs="Courier New"/>
+        </w:rPr>
+        <w:t>are</w:t>
+      </w:r>
+      <w:proofErr w:type="spellEnd"/>
+      <w:r>
+        <w:rPr>
+          <w:rFonts w:ascii="Courier New" w:hAnsi="Courier New" w:cs="Courier New"/>
+        </w:rPr>
+        <w:t xml:space="preserve"> visited in this DFS, so we pop them)</w:t>
       </w:r>
     </w:p>
     <w:p>
@@ -2873,57 +2857,45 @@
         <w:rPr>
           <w:rFonts w:ascii="Courier New" w:hAnsi="Courier New" w:cs="Courier New"/>
         </w:rPr>
-        <w:t>SCC</w:t>
-      </w:r>
+        <w:t>SCC:</w:t>
+      </w:r>
+      <w:proofErr w:type="gramStart"/>
       <w:r>
         <w:rPr>
           <w:rFonts w:ascii="Courier New" w:hAnsi="Courier New" w:cs="Courier New"/>
         </w:rPr>
-        <w:t>s</w:t>
-      </w:r>
-      <w:proofErr w:type="gramStart"/>
+        <w:t xml:space="preserve"> </w:t>
+      </w:r>
       <w:r>
         <w:rPr>
           <w:rFonts w:ascii="Courier New" w:hAnsi="Courier New" w:cs="Courier New"/>
         </w:rPr>
-        <w:t xml:space="preserve">: </w:t>
+        <w:t xml:space="preserve">  </w:t>
       </w:r>
       <w:r>
         <w:rPr>
           <w:rFonts w:ascii="Courier New" w:hAnsi="Courier New" w:cs="Courier New"/>
         </w:rPr>
-        <w:t xml:space="preserve"> </w:t>
-      </w:r>
+        <w:t>[</w:t>
+      </w:r>
+      <w:proofErr w:type="gramEnd"/>
       <w:r>
         <w:rPr>
           <w:rFonts w:ascii="Courier New" w:hAnsi="Courier New" w:cs="Courier New"/>
         </w:rPr>
-        <w:t>[</w:t>
-      </w:r>
-      <w:proofErr w:type="gramEnd"/>
+        <w:t>¬</w:t>
+      </w:r>
       <w:r>
         <w:rPr>
           <w:rFonts w:ascii="Courier New" w:hAnsi="Courier New" w:cs="Courier New"/>
         </w:rPr>
-        <w:t>¬</w:t>
+        <w:t>A</w:t>
       </w:r>
       <w:r>
         <w:rPr>
           <w:rFonts w:ascii="Courier New" w:hAnsi="Courier New" w:cs="Courier New"/>
         </w:rPr>
-        <w:t>A</w:t>
-      </w:r>
-      <w:r>
-        <w:rPr>
-          <w:rFonts w:ascii="Courier New" w:hAnsi="Courier New" w:cs="Courier New"/>
-        </w:rPr>
         <w:t xml:space="preserve"> ¬B ¬C]</w:t>
-      </w:r>
-      <w:r>
-        <w:rPr>
-          <w:rFonts w:ascii="Courier New" w:hAnsi="Courier New" w:cs="Courier New"/>
-        </w:rPr>
-        <w:t>, [A B C]</w:t>
       </w:r>
     </w:p>
     <w:p>
@@ -2934,167 +2906,13 @@
       </w:pPr>
       <w:r>
         <w:rPr>
-          <w:rFonts w:ascii="Times New Roman" w:hAnsi="Times New Roman" w:cs="Times New Roman"/>
-        </w:rPr>
-        <w:t xml:space="preserve">A 2 CNF Formula is unsatisfiable </w:t>
-      </w:r>
-      <w:proofErr w:type="spellStart"/>
-      <w:r>
-        <w:rPr>
-          <w:rFonts w:ascii="Times New Roman" w:hAnsi="Times New Roman" w:cs="Times New Roman"/>
-        </w:rPr>
-        <w:t>iff</w:t>
-      </w:r>
-      <w:proofErr w:type="spellEnd"/>
-      <w:r>
-        <w:rPr>
-          <w:rFonts w:ascii="Times New Roman" w:hAnsi="Times New Roman" w:cs="Times New Roman"/>
-        </w:rPr>
-        <w:t>.</w:t>
-      </w:r>
-      <w:r>
-        <w:rPr>
-          <w:rFonts w:ascii="Times New Roman" w:hAnsi="Times New Roman" w:cs="Times New Roman"/>
-        </w:rPr>
-        <w:t xml:space="preserve"> there exists a variable </w:t>
-      </w:r>
-      <w:r>
-        <w:rPr>
-          <w:rFonts w:ascii="Times New Roman" w:hAnsi="Times New Roman" w:cs="Times New Roman"/>
-        </w:rPr>
-        <w:t>X, such that:</w:t>
-      </w:r>
-      <w:r>
-        <w:rPr>
-          <w:rFonts w:ascii="Times New Roman" w:hAnsi="Times New Roman" w:cs="Times New Roman"/>
-        </w:rPr>
-        <w:br/>
-      </w:r>
-    </w:p>
-    <w:p>
-      <w:pPr>
-        <w:pStyle w:val="ListParagraph"/>
-        <w:numPr>
-          <w:ilvl w:val="0"/>
-          <w:numId w:val="2"/>
-        </w:numPr>
-        <w:rPr>
-          <w:rFonts w:ascii="Times New Roman" w:hAnsi="Times New Roman" w:cs="Times New Roman"/>
-        </w:rPr>
-      </w:pPr>
-      <w:r>
-        <w:rPr>
-          <w:rFonts w:ascii="Times New Roman" w:hAnsi="Times New Roman" w:cs="Times New Roman"/>
-        </w:rPr>
-        <w:t xml:space="preserve">There is a path from X to </w:t>
-      </w:r>
-      <w:r>
-        <w:rPr>
-          <w:rFonts w:ascii="Times New Roman" w:hAnsi="Times New Roman" w:cs="Times New Roman"/>
-        </w:rPr>
-        <w:t>¬X or,</w:t>
-      </w:r>
-    </w:p>
-    <w:p>
-      <w:pPr>
-        <w:pStyle w:val="ListParagraph"/>
-        <w:numPr>
-          <w:ilvl w:val="0"/>
-          <w:numId w:val="2"/>
-        </w:numPr>
-        <w:rPr>
-          <w:rFonts w:ascii="Times New Roman" w:hAnsi="Times New Roman" w:cs="Times New Roman"/>
-        </w:rPr>
-      </w:pPr>
-      <w:r>
-        <w:rPr>
-          <w:rFonts w:ascii="Times New Roman" w:hAnsi="Times New Roman" w:cs="Times New Roman"/>
-        </w:rPr>
-        <w:t xml:space="preserve">There is a path from </w:t>
-      </w:r>
-      <w:r>
-        <w:rPr>
-          <w:rFonts w:ascii="Times New Roman" w:hAnsi="Times New Roman" w:cs="Times New Roman"/>
-        </w:rPr>
-        <w:t>¬X</w:t>
-      </w:r>
-      <w:r>
-        <w:rPr>
-          <w:rFonts w:ascii="Times New Roman" w:hAnsi="Times New Roman" w:cs="Times New Roman"/>
-        </w:rPr>
-        <w:t xml:space="preserve"> to X.</w:t>
-      </w:r>
-    </w:p>
-    <w:p>
-      <w:pPr>
-        <w:rPr>
-          <w:rFonts w:ascii="Times New Roman" w:hAnsi="Times New Roman" w:cs="Times New Roman"/>
-        </w:rPr>
-      </w:pPr>
-      <w:r>
-        <w:rPr>
-          <w:rFonts w:ascii="Times New Roman" w:hAnsi="Times New Roman" w:cs="Times New Roman"/>
-        </w:rPr>
-        <w:t xml:space="preserve">(Proof by Contradiction) </w:t>
-      </w:r>
-      <w:r>
-        <w:rPr>
-          <w:rFonts w:ascii="Times New Roman" w:hAnsi="Times New Roman" w:cs="Times New Roman"/>
-        </w:rPr>
-        <w:t xml:space="preserve">Assume that </w:t>
-      </w:r>
-      <w:r>
-        <w:rPr>
-          <w:rFonts w:ascii="Times New Roman" w:hAnsi="Times New Roman" w:cs="Times New Roman"/>
-        </w:rPr>
-        <w:t>Suppose that th</w:t>
-      </w:r>
-      <w:r>
-        <w:rPr>
-          <w:rFonts w:ascii="Times New Roman" w:hAnsi="Times New Roman" w:cs="Times New Roman"/>
-        </w:rPr>
-        <w:t>e CNF is satisfiable. And th</w:t>
-      </w:r>
-      <w:r>
-        <w:rPr>
-          <w:rFonts w:ascii="Times New Roman" w:hAnsi="Times New Roman" w:cs="Times New Roman"/>
-        </w:rPr>
-        <w:t xml:space="preserve">ere is a path from X to </w:t>
-      </w:r>
-      <w:r>
-        <w:rPr>
-          <w:rFonts w:ascii="Times New Roman" w:hAnsi="Times New Roman" w:cs="Times New Roman"/>
-        </w:rPr>
-        <w:t>¬X</w:t>
-      </w:r>
-      <w:r>
-        <w:rPr>
-          <w:rFonts w:ascii="Times New Roman" w:hAnsi="Times New Roman" w:cs="Times New Roman"/>
-        </w:rPr>
-        <w:t xml:space="preserve"> i.e</w:t>
-      </w:r>
-      <w:r>
-        <w:rPr>
-          <w:rFonts w:ascii="Times New Roman" w:hAnsi="Times New Roman" w:cs="Times New Roman"/>
-        </w:rPr>
-        <w:t>.</w:t>
-      </w:r>
-    </w:p>
-    <w:p>
-      <w:pPr>
-        <w:rPr>
-          <w:rFonts w:ascii="Times New Roman" w:hAnsi="Times New Roman" w:cs="Times New Roman"/>
-        </w:rPr>
-      </w:pPr>
-      <w:r>
-        <w:rPr>
           <w:noProof/>
         </w:rPr>
         <w:drawing>
-          <wp:inline distT="0" distB="0" distL="0" distR="0" wp14:anchorId="0B02B926" wp14:editId="0285A41A">
-            <wp:extent cx="2571750" cy="381000"/>
-            <wp:effectExtent l="0" t="0" r="0" b="0"/>
-            <wp:docPr id="28" name="Graphic 28"/>
+          <wp:inline distT="0" distB="0" distL="0" distR="0" wp14:anchorId="015D070B" wp14:editId="68E3ECDD">
+            <wp:extent cx="1838325" cy="1390650"/>
+            <wp:effectExtent l="0" t="0" r="9525" b="0"/>
+            <wp:docPr id="26" name="Graphic 26"/>
             <wp:cNvGraphicFramePr>
               <a:graphicFrameLocks xmlns:a="http://schemas.openxmlformats.org/drawingml/2006/main" noChangeAspect="1"/>
             </wp:cNvGraphicFramePr>
@@ -3120,6 +2938,303 @@
                   <pic:spPr>
                     <a:xfrm>
                       <a:off x="0" y="0"/>
+                      <a:ext cx="1838325" cy="1390650"/>
+                    </a:xfrm>
+                    <a:prstGeom prst="rect">
+                      <a:avLst/>
+                    </a:prstGeom>
+                  </pic:spPr>
+                </pic:pic>
+              </a:graphicData>
+            </a:graphic>
+          </wp:inline>
+        </w:drawing>
+      </w:r>
+    </w:p>
+    <w:p>
+      <w:pPr>
+        <w:rPr>
+          <w:rFonts w:ascii="Courier New" w:hAnsi="Courier New" w:cs="Courier New"/>
+        </w:rPr>
+      </w:pPr>
+      <w:r>
+        <w:rPr>
+          <w:rFonts w:ascii="Courier New" w:hAnsi="Courier New" w:cs="Courier New"/>
+        </w:rPr>
+        <w:t>Stack: []</w:t>
+      </w:r>
+    </w:p>
+    <w:p>
+      <w:pPr>
+        <w:rPr>
+          <w:rFonts w:ascii="Courier New" w:hAnsi="Courier New" w:cs="Courier New"/>
+        </w:rPr>
+      </w:pPr>
+      <w:r>
+        <w:rPr>
+          <w:rFonts w:ascii="Courier New" w:hAnsi="Courier New" w:cs="Courier New"/>
+        </w:rPr>
+        <w:t>SCC</w:t>
+      </w:r>
+      <w:r>
+        <w:rPr>
+          <w:rFonts w:ascii="Courier New" w:hAnsi="Courier New" w:cs="Courier New"/>
+        </w:rPr>
+        <w:t>s</w:t>
+      </w:r>
+      <w:proofErr w:type="gramStart"/>
+      <w:r>
+        <w:rPr>
+          <w:rFonts w:ascii="Courier New" w:hAnsi="Courier New" w:cs="Courier New"/>
+        </w:rPr>
+        <w:t xml:space="preserve">: </w:t>
+      </w:r>
+      <w:r>
+        <w:rPr>
+          <w:rFonts w:ascii="Courier New" w:hAnsi="Courier New" w:cs="Courier New"/>
+        </w:rPr>
+        <w:t xml:space="preserve"> </w:t>
+      </w:r>
+      <w:r>
+        <w:rPr>
+          <w:rFonts w:ascii="Courier New" w:hAnsi="Courier New" w:cs="Courier New"/>
+        </w:rPr>
+        <w:t>[</w:t>
+      </w:r>
+      <w:proofErr w:type="gramEnd"/>
+      <w:r>
+        <w:rPr>
+          <w:rFonts w:ascii="Courier New" w:hAnsi="Courier New" w:cs="Courier New"/>
+        </w:rPr>
+        <w:t>¬</w:t>
+      </w:r>
+      <w:r>
+        <w:rPr>
+          <w:rFonts w:ascii="Courier New" w:hAnsi="Courier New" w:cs="Courier New"/>
+        </w:rPr>
+        <w:t>A</w:t>
+      </w:r>
+      <w:r>
+        <w:rPr>
+          <w:rFonts w:ascii="Courier New" w:hAnsi="Courier New" w:cs="Courier New"/>
+        </w:rPr>
+        <w:t xml:space="preserve"> ¬B ¬C]</w:t>
+      </w:r>
+      <w:r>
+        <w:rPr>
+          <w:rFonts w:ascii="Courier New" w:hAnsi="Courier New" w:cs="Courier New"/>
+        </w:rPr>
+        <w:t>, [A B C]</w:t>
+      </w:r>
+    </w:p>
+    <w:p>
+      <w:pPr>
+        <w:rPr>
+          <w:rFonts w:ascii="Times New Roman" w:hAnsi="Times New Roman" w:cs="Times New Roman"/>
+        </w:rPr>
+      </w:pPr>
+      <w:r>
+        <w:rPr>
+          <w:rFonts w:ascii="Times New Roman" w:hAnsi="Times New Roman" w:cs="Times New Roman"/>
+        </w:rPr>
+        <w:t xml:space="preserve">A 2 CNF Formula is unsatisfiable </w:t>
+      </w:r>
+      <w:proofErr w:type="spellStart"/>
+      <w:r>
+        <w:rPr>
+          <w:rFonts w:ascii="Times New Roman" w:hAnsi="Times New Roman" w:cs="Times New Roman"/>
+        </w:rPr>
+        <w:t>iff</w:t>
+      </w:r>
+      <w:proofErr w:type="spellEnd"/>
+      <w:r>
+        <w:rPr>
+          <w:rFonts w:ascii="Times New Roman" w:hAnsi="Times New Roman" w:cs="Times New Roman"/>
+        </w:rPr>
+        <w:t>.</w:t>
+      </w:r>
+      <w:r>
+        <w:rPr>
+          <w:rFonts w:ascii="Times New Roman" w:hAnsi="Times New Roman" w:cs="Times New Roman"/>
+        </w:rPr>
+        <w:t xml:space="preserve"> there exists a variable </w:t>
+      </w:r>
+      <w:r>
+        <w:rPr>
+          <w:rFonts w:ascii="Times New Roman" w:hAnsi="Times New Roman" w:cs="Times New Roman"/>
+        </w:rPr>
+        <w:t>X, such that:</w:t>
+      </w:r>
+      <w:r>
+        <w:rPr>
+          <w:rFonts w:ascii="Times New Roman" w:hAnsi="Times New Roman" w:cs="Times New Roman"/>
+        </w:rPr>
+        <w:br/>
+      </w:r>
+    </w:p>
+    <w:p>
+      <w:pPr>
+        <w:pStyle w:val="ListParagraph"/>
+        <w:numPr>
+          <w:ilvl w:val="0"/>
+          <w:numId w:val="2"/>
+        </w:numPr>
+        <w:rPr>
+          <w:rFonts w:ascii="Times New Roman" w:hAnsi="Times New Roman" w:cs="Times New Roman"/>
+        </w:rPr>
+      </w:pPr>
+      <w:r>
+        <w:rPr>
+          <w:rFonts w:ascii="Times New Roman" w:hAnsi="Times New Roman" w:cs="Times New Roman"/>
+        </w:rPr>
+        <w:t xml:space="preserve">There is a path from X to </w:t>
+      </w:r>
+      <w:r>
+        <w:rPr>
+          <w:rFonts w:ascii="Times New Roman" w:hAnsi="Times New Roman" w:cs="Times New Roman"/>
+        </w:rPr>
+        <w:t xml:space="preserve">¬X </w:t>
+      </w:r>
+      <w:r>
+        <w:rPr>
+          <w:rFonts w:ascii="Times New Roman" w:hAnsi="Times New Roman" w:cs="Times New Roman"/>
+        </w:rPr>
+        <w:t>AND</w:t>
+      </w:r>
+      <w:r>
+        <w:rPr>
+          <w:rFonts w:ascii="Times New Roman" w:hAnsi="Times New Roman" w:cs="Times New Roman"/>
+        </w:rPr>
+        <w:t>,</w:t>
+      </w:r>
+    </w:p>
+    <w:p>
+      <w:pPr>
+        <w:pStyle w:val="ListParagraph"/>
+        <w:numPr>
+          <w:ilvl w:val="0"/>
+          <w:numId w:val="2"/>
+        </w:numPr>
+        <w:rPr>
+          <w:rFonts w:ascii="Times New Roman" w:hAnsi="Times New Roman" w:cs="Times New Roman"/>
+        </w:rPr>
+      </w:pPr>
+      <w:r>
+        <w:rPr>
+          <w:rFonts w:ascii="Times New Roman" w:hAnsi="Times New Roman" w:cs="Times New Roman"/>
+        </w:rPr>
+        <w:t xml:space="preserve">There is a path from </w:t>
+      </w:r>
+      <w:r>
+        <w:rPr>
+          <w:rFonts w:ascii="Times New Roman" w:hAnsi="Times New Roman" w:cs="Times New Roman"/>
+        </w:rPr>
+        <w:t>¬X</w:t>
+      </w:r>
+      <w:r>
+        <w:rPr>
+          <w:rFonts w:ascii="Times New Roman" w:hAnsi="Times New Roman" w:cs="Times New Roman"/>
+        </w:rPr>
+        <w:t xml:space="preserve"> to X.</w:t>
+      </w:r>
+      <w:bookmarkStart w:id="0" w:name="_GoBack"/>
+      <w:bookmarkEnd w:id="0"/>
+    </w:p>
+    <w:p>
+      <w:pPr>
+        <w:rPr>
+          <w:rFonts w:ascii="Times New Roman" w:hAnsi="Times New Roman" w:cs="Times New Roman"/>
+        </w:rPr>
+      </w:pPr>
+      <w:r>
+        <w:rPr>
+          <w:rFonts w:ascii="Times New Roman" w:hAnsi="Times New Roman" w:cs="Times New Roman"/>
+        </w:rPr>
+        <w:t xml:space="preserve">(Proof by Contradiction) </w:t>
+      </w:r>
+      <w:r>
+        <w:rPr>
+          <w:rFonts w:ascii="Times New Roman" w:hAnsi="Times New Roman" w:cs="Times New Roman"/>
+        </w:rPr>
+        <w:t xml:space="preserve">Assume that </w:t>
+      </w:r>
+      <w:r>
+        <w:rPr>
+          <w:rFonts w:ascii="Times New Roman" w:hAnsi="Times New Roman" w:cs="Times New Roman"/>
+        </w:rPr>
+        <w:t>Suppose that th</w:t>
+      </w:r>
+      <w:r>
+        <w:rPr>
+          <w:rFonts w:ascii="Times New Roman" w:hAnsi="Times New Roman" w:cs="Times New Roman"/>
+        </w:rPr>
+        <w:t>e CNF is satisfiable. And th</w:t>
+      </w:r>
+      <w:r>
+        <w:rPr>
+          <w:rFonts w:ascii="Times New Roman" w:hAnsi="Times New Roman" w:cs="Times New Roman"/>
+        </w:rPr>
+        <w:t xml:space="preserve">ere is a path from X to </w:t>
+      </w:r>
+      <w:r>
+        <w:rPr>
+          <w:rFonts w:ascii="Times New Roman" w:hAnsi="Times New Roman" w:cs="Times New Roman"/>
+        </w:rPr>
+        <w:t>¬X</w:t>
+      </w:r>
+      <w:r>
+        <w:rPr>
+          <w:rFonts w:ascii="Times New Roman" w:hAnsi="Times New Roman" w:cs="Times New Roman"/>
+        </w:rPr>
+        <w:t xml:space="preserve"> i.e</w:t>
+      </w:r>
+      <w:r>
+        <w:rPr>
+          <w:rFonts w:ascii="Times New Roman" w:hAnsi="Times New Roman" w:cs="Times New Roman"/>
+        </w:rPr>
+        <w:t>.</w:t>
+      </w:r>
+    </w:p>
+    <w:p>
+      <w:pPr>
+        <w:rPr>
+          <w:rFonts w:ascii="Times New Roman" w:hAnsi="Times New Roman" w:cs="Times New Roman"/>
+        </w:rPr>
+      </w:pPr>
+      <w:r>
+        <w:rPr>
+          <w:noProof/>
+        </w:rPr>
+        <w:drawing>
+          <wp:inline distT="0" distB="0" distL="0" distR="0" wp14:anchorId="0B02B926" wp14:editId="0285A41A">
+            <wp:extent cx="2571750" cy="381000"/>
+            <wp:effectExtent l="0" t="0" r="0" b="0"/>
+            <wp:docPr id="28" name="Graphic 28"/>
+            <wp:cNvGraphicFramePr>
+              <a:graphicFrameLocks xmlns:a="http://schemas.openxmlformats.org/drawingml/2006/main" noChangeAspect="1"/>
+            </wp:cNvGraphicFramePr>
+            <a:graphic xmlns:a="http://schemas.openxmlformats.org/drawingml/2006/main">
+              <a:graphicData uri="http://schemas.openxmlformats.org/drawingml/2006/picture">
+                <pic:pic xmlns:pic="http://schemas.openxmlformats.org/drawingml/2006/picture">
+                  <pic:nvPicPr>
+                    <pic:cNvPr id="1" name=""/>
+                    <pic:cNvPicPr/>
+                  </pic:nvPicPr>
+                  <pic:blipFill>
+                    <a:blip r:embed="rId48">
+                      <a:extLst>
+                        <a:ext uri="{96DAC541-7B7A-43D3-8B79-37D633B846F1}">
+                          <asvg:svgBlip xmlns:asvg="http://schemas.microsoft.com/office/drawing/2016/SVG/main" r:embed="rId49"/>
+                        </a:ext>
+                      </a:extLst>
+                    </a:blip>
+                    <a:stretch>
+                      <a:fillRect/>
+                    </a:stretch>
+                  </pic:blipFill>
+                  <pic:spPr>
+                    <a:xfrm>
+                      <a:off x="0" y="0"/>
                       <a:ext cx="2571750" cy="381000"/>
                     </a:xfrm>
                     <a:prstGeom prst="rect">
@@ -3295,8 +3410,6 @@
         </w:rPr>
         <w:t>.</w:t>
       </w:r>
-      <w:bookmarkStart w:id="0" w:name="_GoBack"/>
-      <w:bookmarkEnd w:id="0"/>
     </w:p>
     <w:p>
       <w:pPr>
@@ -3421,7 +3534,7 @@
             <wp:cNvGraphicFramePr/>
             <a:graphic xmlns:a="http://schemas.openxmlformats.org/drawingml/2006/main">
               <a:graphicData uri="http://schemas.openxmlformats.org/drawingml/2006/chart">
-                <c:chart xmlns:c="http://schemas.openxmlformats.org/drawingml/2006/chart" xmlns:r="http://schemas.openxmlformats.org/officeDocument/2006/relationships" r:id="rId48"/>
+                <c:chart xmlns:c="http://schemas.openxmlformats.org/drawingml/2006/chart" xmlns:r="http://schemas.openxmlformats.org/officeDocument/2006/relationships" r:id="rId50"/>
               </a:graphicData>
             </a:graphic>
           </wp:inline>
@@ -5538,7 +5651,7 @@
             <wp:cNvGraphicFramePr/>
             <a:graphic xmlns:a="http://schemas.openxmlformats.org/drawingml/2006/main">
               <a:graphicData uri="http://schemas.openxmlformats.org/drawingml/2006/chart">
-                <c:chart xmlns:c="http://schemas.openxmlformats.org/drawingml/2006/chart" xmlns:r="http://schemas.openxmlformats.org/officeDocument/2006/relationships" r:id="rId49"/>
+                <c:chart xmlns:c="http://schemas.openxmlformats.org/drawingml/2006/chart" xmlns:r="http://schemas.openxmlformats.org/officeDocument/2006/relationships" r:id="rId51"/>
               </a:graphicData>
             </a:graphic>
           </wp:inline>
@@ -7253,7 +7366,7 @@
             <wp:cNvGraphicFramePr/>
             <a:graphic xmlns:a="http://schemas.openxmlformats.org/drawingml/2006/main">
               <a:graphicData uri="http://schemas.openxmlformats.org/drawingml/2006/chart">
-                <c:chart xmlns:c="http://schemas.openxmlformats.org/drawingml/2006/chart" xmlns:r="http://schemas.openxmlformats.org/officeDocument/2006/relationships" r:id="rId50"/>
+                <c:chart xmlns:c="http://schemas.openxmlformats.org/drawingml/2006/chart" xmlns:r="http://schemas.openxmlformats.org/officeDocument/2006/relationships" r:id="rId52"/>
               </a:graphicData>
             </a:graphic>
           </wp:inline>
@@ -8900,19 +9013,7 @@
         <w:rPr>
           <w:rFonts w:ascii="Times New Roman" w:hAnsi="Times New Roman" w:cs="Times New Roman"/>
         </w:rPr>
-        <w:t xml:space="preserve"> The average time for this algorithm is </w:t>
-      </w:r>
-      <w:r>
-        <w:rPr>
-          <w:rFonts w:ascii="Times New Roman" w:hAnsi="Times New Roman" w:cs="Times New Roman"/>
-        </w:rPr>
-        <w:t>Ө</w:t>
-      </w:r>
-      <w:r>
-        <w:rPr>
-          <w:rFonts w:ascii="Times New Roman" w:hAnsi="Times New Roman" w:cs="Times New Roman"/>
-        </w:rPr>
-        <w:t>(n</w:t>
+        <w:t xml:space="preserve"> The average time for this algorithm is Ө(n</w:t>
       </w:r>
       <w:r>
         <w:rPr>
@@ -9004,6 +9105,56 @@
     </w:sectPr>
   </w:body>
 </w:document>
+</file>
+
+<file path=word/endnotes.xml><?xml version="1.0" encoding="utf-8"?>
+<w:endnotes xmlns:wpc="http://schemas.microsoft.com/office/word/2010/wordprocessingCanvas" xmlns:cx="http://schemas.microsoft.com/office/drawing/2014/chartex" xmlns:cx1="http://schemas.microsoft.com/office/drawing/2015/9/8/chartex" xmlns:cx2="http://schemas.microsoft.com/office/drawing/2015/10/21/chartex" xmlns:cx3="http://schemas.microsoft.com/office/drawing/2016/5/9/chartex" xmlns:cx4="http://schemas.microsoft.com/office/drawing/2016/5/10/chartex" xmlns:cx5="http://schemas.microsoft.com/office/drawing/2016/5/11/chartex" xmlns:cx6="http://schemas.microsoft.com/office/drawing/2016/5/12/chartex" xmlns:cx7="http://schemas.microsoft.com/office/drawing/2016/5/13/chartex" xmlns:cx8="http://schemas.microsoft.com/office/drawing/2016/5/14/chartex" xmlns:mc="http://schemas.openxmlformats.org/markup-compatibility/2006" xmlns:aink="http://schemas.microsoft.com/office/drawing/2016/ink" xmlns:am3d="http://schemas.microsoft.com/office/drawing/2017/model3d" xmlns:o="urn:schemas-microsoft-com:office:office" xmlns:r="http://schemas.openxmlformats.org/officeDocument/2006/relationships" xmlns:m="http://schemas.openxmlformats.org/officeDocument/2006/math" xmlns:v="urn:schemas-microsoft-com:vml" xmlns:wp14="http://schemas.microsoft.com/office/word/2010/wordprocessingDrawing" xmlns:wp="http://schemas.openxmlformats.org/drawingml/2006/wordprocessingDrawing" xmlns:w10="urn:schemas-microsoft-com:office:word" xmlns:w="http://schemas.openxmlformats.org/wordprocessingml/2006/main" xmlns:w14="http://schemas.microsoft.com/office/word/2010/wordml" xmlns:w15="http://schemas.microsoft.com/office/word/2012/wordml" xmlns:w16cid="http://schemas.microsoft.com/office/word/2016/wordml/cid" xmlns:w16se="http://schemas.microsoft.com/office/word/2015/wordml/symex" xmlns:wpg="http://schemas.microsoft.com/office/word/2010/wordprocessingGroup" xmlns:wpi="http://schemas.microsoft.com/office/word/2010/wordprocessingInk" xmlns:wne="http://schemas.microsoft.com/office/word/2006/wordml" xmlns:wps="http://schemas.microsoft.com/office/word/2010/wordprocessingShape" mc:Ignorable="w14 w15 w16se w16cid wp14">
+  <w:endnote w:type="separator" w:id="-1">
+    <w:p>
+      <w:pPr>
+        <w:spacing w:after="0" w:line="240" w:lineRule="auto"/>
+      </w:pPr>
+      <w:r>
+        <w:separator/>
+      </w:r>
+    </w:p>
+  </w:endnote>
+  <w:endnote w:type="continuationSeparator" w:id="0">
+    <w:p>
+      <w:pPr>
+        <w:spacing w:after="0" w:line="240" w:lineRule="auto"/>
+      </w:pPr>
+      <w:r>
+        <w:continuationSeparator/>
+      </w:r>
+    </w:p>
+  </w:endnote>
+</w:endnotes>
+</file>
+
+<file path=word/footnotes.xml><?xml version="1.0" encoding="utf-8"?>
+<w:footnotes xmlns:wpc="http://schemas.microsoft.com/office/word/2010/wordprocessingCanvas" xmlns:cx="http://schemas.microsoft.com/office/drawing/2014/chartex" xmlns:cx1="http://schemas.microsoft.com/office/drawing/2015/9/8/chartex" xmlns:cx2="http://schemas.microsoft.com/office/drawing/2015/10/21/chartex" xmlns:cx3="http://schemas.microsoft.com/office/drawing/2016/5/9/chartex" xmlns:cx4="http://schemas.microsoft.com/office/drawing/2016/5/10/chartex" xmlns:cx5="http://schemas.microsoft.com/office/drawing/2016/5/11/chartex" xmlns:cx6="http://schemas.microsoft.com/office/drawing/2016/5/12/chartex" xmlns:cx7="http://schemas.microsoft.com/office/drawing/2016/5/13/chartex" xmlns:cx8="http://schemas.microsoft.com/office/drawing/2016/5/14/chartex" xmlns:mc="http://schemas.openxmlformats.org/markup-compatibility/2006" xmlns:aink="http://schemas.microsoft.com/office/drawing/2016/ink" xmlns:am3d="http://schemas.microsoft.com/office/drawing/2017/model3d" xmlns:o="urn:schemas-microsoft-com:office:office" xmlns:r="http://schemas.openxmlformats.org/officeDocument/2006/relationships" xmlns:m="http://schemas.openxmlformats.org/officeDocument/2006/math" xmlns:v="urn:schemas-microsoft-com:vml" xmlns:wp14="http://schemas.microsoft.com/office/word/2010/wordprocessingDrawing" xmlns:wp="http://schemas.openxmlformats.org/drawingml/2006/wordprocessingDrawing" xmlns:w10="urn:schemas-microsoft-com:office:word" xmlns:w="http://schemas.openxmlformats.org/wordprocessingml/2006/main" xmlns:w14="http://schemas.microsoft.com/office/word/2010/wordml" xmlns:w15="http://schemas.microsoft.com/office/word/2012/wordml" xmlns:w16cid="http://schemas.microsoft.com/office/word/2016/wordml/cid" xmlns:w16se="http://schemas.microsoft.com/office/word/2015/wordml/symex" xmlns:wpg="http://schemas.microsoft.com/office/word/2010/wordprocessingGroup" xmlns:wpi="http://schemas.microsoft.com/office/word/2010/wordprocessingInk" xmlns:wne="http://schemas.microsoft.com/office/word/2006/wordml" xmlns:wps="http://schemas.microsoft.com/office/word/2010/wordprocessingShape" mc:Ignorable="w14 w15 w16se w16cid wp14">
+  <w:footnote w:type="separator" w:id="-1">
+    <w:p>
+      <w:pPr>
+        <w:spacing w:after="0" w:line="240" w:lineRule="auto"/>
+      </w:pPr>
+      <w:r>
+        <w:separator/>
+      </w:r>
+    </w:p>
+  </w:footnote>
+  <w:footnote w:type="continuationSeparator" w:id="0">
+    <w:p>
+      <w:pPr>
+        <w:spacing w:after="0" w:line="240" w:lineRule="auto"/>
+      </w:pPr>
+      <w:r>
+        <w:continuationSeparator/>
+      </w:r>
+    </w:p>
+  </w:footnote>
+</w:footnotes>
 </file>
 
 <file path=word/numbering.xml><?xml version="1.0" encoding="utf-8"?>
@@ -9756,6 +9907,50 @@
       <w:ind w:left="720"/>
       <w:contextualSpacing/>
     </w:pPr>
+  </w:style>
+  <w:style w:type="paragraph" w:styleId="Header">
+    <w:name w:val="header"/>
+    <w:basedOn w:val="Normal"/>
+    <w:link w:val="HeaderChar"/>
+    <w:uiPriority w:val="99"/>
+    <w:unhideWhenUsed/>
+    <w:rsid w:val="0005512E"/>
+    <w:pPr>
+      <w:tabs>
+        <w:tab w:val="center" w:pos="4513"/>
+        <w:tab w:val="right" w:pos="9026"/>
+      </w:tabs>
+      <w:spacing w:after="0" w:line="240" w:lineRule="auto"/>
+    </w:pPr>
+  </w:style>
+  <w:style w:type="character" w:customStyle="1" w:styleId="HeaderChar">
+    <w:name w:val="Header Char"/>
+    <w:basedOn w:val="DefaultParagraphFont"/>
+    <w:link w:val="Header"/>
+    <w:uiPriority w:val="99"/>
+    <w:rsid w:val="0005512E"/>
+  </w:style>
+  <w:style w:type="paragraph" w:styleId="Footer">
+    <w:name w:val="footer"/>
+    <w:basedOn w:val="Normal"/>
+    <w:link w:val="FooterChar"/>
+    <w:uiPriority w:val="99"/>
+    <w:unhideWhenUsed/>
+    <w:rsid w:val="0005512E"/>
+    <w:pPr>
+      <w:tabs>
+        <w:tab w:val="center" w:pos="4513"/>
+        <w:tab w:val="right" w:pos="9026"/>
+      </w:tabs>
+      <w:spacing w:after="0" w:line="240" w:lineRule="auto"/>
+    </w:pPr>
+  </w:style>
+  <w:style w:type="character" w:customStyle="1" w:styleId="FooterChar">
+    <w:name w:val="Footer Char"/>
+    <w:basedOn w:val="DefaultParagraphFont"/>
+    <w:link w:val="Footer"/>
+    <w:uiPriority w:val="99"/>
+    <w:rsid w:val="0005512E"/>
   </w:style>
 </w:styles>
 </file>
@@ -13734,7 +13929,7 @@
 </file>
 
 <file path=customXml/itemProps1.xml><?xml version="1.0" encoding="utf-8"?>
-<ds:datastoreItem xmlns:ds="http://schemas.openxmlformats.org/officeDocument/2006/customXml" ds:itemID="{6E5CC274-5305-44FD-806A-C1193E97A592}">
+<ds:datastoreItem xmlns:ds="http://schemas.openxmlformats.org/officeDocument/2006/customXml" ds:itemID="{21DA2E84-B4EB-4633-926D-6B5506F60D81}">
   <ds:schemaRefs>
     <ds:schemaRef ds:uri="http://schemas.openxmlformats.org/officeDocument/2006/bibliography"/>
   </ds:schemaRefs>

</xml_diff>